<commit_message>
se agrega analisis estadistico
</commit_message>
<xml_diff>
--- a/proyecto/InformeProyecto_1.docx
+++ b/proyecto/InformeProyecto_1.docx
@@ -545,15 +545,7 @@
       </w:pPr>
       <w:r>
         <w:rPr/>
-        <w:t xml:space="preserve">3) tiempo mínimo de respuesta </w:t>
-      </w:r>
-      <w:r>
-        <w:rPr/>
-        <w:t>aceptada</w:t>
-      </w:r>
-      <w:r>
-        <w:rPr/>
-        <w:t>.</w:t>
+        <w:t>3) tiempo mínimo de respuesta aceptada.</w:t>
       </w:r>
     </w:p>
     <w:p>
@@ -718,6 +710,7 @@
     <w:rPrDefault>
       <w:rPr>
         <w:rFonts w:ascii="Liberation Serif" w:hAnsi="Liberation Serif" w:eastAsia="Noto Sans CJK SC Regular" w:cs="FreeSans"/>
+        <w:sz w:val="20"/>
         <w:szCs w:val="24"/>
         <w:lang w:val="es-ES" w:eastAsia="zh-CN" w:bidi="hi-IN"/>
       </w:rPr>

</xml_diff>